<commit_message>
change in report capital small mistake
</commit_message>
<xml_diff>
--- a/Documents/FINAL REPORT.docx
+++ b/Documents/FINAL REPORT.docx
@@ -3991,6 +3991,12 @@
             <w:insideH w:val="single" w:color="000000" w:sz="4" w:space="0"/>
             <w:insideV w:val="single" w:color="000000" w:sz="4" w:space="0"/>
           </w:tblBorders>
+          <w:tblCellMar>
+            <w:top w:w="0" w:type="dxa"/>
+            <w:left w:w="0" w:type="dxa"/>
+            <w:bottom w:w="0" w:type="dxa"/>
+            <w:right w:w="0" w:type="dxa"/>
+          </w:tblCellMar>
         </w:tblPrEx>
         <w:trPr>
           <w:trHeight w:val="292" w:hRule="atLeast"/>
@@ -9975,7 +9981,7 @@
                 <w:vertAlign w:val="baseline"/>
                 <w:lang w:val="en-IN"/>
               </w:rPr>
-              <w:t>Toast message appear</w:t>
+              <w:t>toast message appear</w:t>
             </w:r>
           </w:p>
         </w:tc>
@@ -11040,7 +11046,21 @@
                 <w:vertAlign w:val="baseline"/>
                 <w:lang w:val="en-IN"/>
               </w:rPr>
-              <w:t>“Permission Deny” Toast appear</w:t>
+              <w:t>“Permission Deny” t</w:t>
+            </w:r>
+            <w:bookmarkStart w:id="6" w:name="_GoBack"/>
+            <w:bookmarkEnd w:id="6"/>
+            <w:r>
+              <w:rPr>
+                <w:rFonts w:hint="default"/>
+                <w:color w:val="000000"/>
+                <w:sz w:val="24"/>
+                <w:szCs w:val="24"/>
+                <w:highlight w:val="none"/>
+                <w:vertAlign w:val="baseline"/>
+                <w:lang w:val="en-IN"/>
+              </w:rPr>
+              <w:t>oast appear</w:t>
             </w:r>
           </w:p>
         </w:tc>
@@ -11575,21 +11595,7 @@
                 <w:vertAlign w:val="baseline"/>
                 <w:lang w:val="en-IN"/>
               </w:rPr>
-              <w:t>While trying to update any E</w:t>
-            </w:r>
-            <w:bookmarkStart w:id="6" w:name="_GoBack"/>
-            <w:bookmarkEnd w:id="6"/>
-            <w:r>
-              <w:rPr>
-                <w:rFonts w:hint="default"/>
-                <w:color w:val="000000"/>
-                <w:sz w:val="24"/>
-                <w:szCs w:val="24"/>
-                <w:highlight w:val="none"/>
-                <w:vertAlign w:val="baseline"/>
-                <w:lang w:val="en-IN"/>
-              </w:rPr>
-              <w:t>xpense which is already save.</w:t>
+              <w:t>While trying to update any Expense which is already save.</w:t>
             </w:r>
           </w:p>
         </w:tc>

</xml_diff>